<commit_message>
Atualização instruções e inclusão PDF
</commit_message>
<xml_diff>
--- a/Instrucoes.docx
+++ b/Instrucoes.docx
@@ -822,11 +822,33 @@
           <w:bCs/>
         </w:rPr>
       </w:pPr>
-      <w:r>
-        <w:rPr>
-          <w:bCs/>
-        </w:rPr>
-        <w:t>catalogo-service: Contempla os serviços do catálogo de filmes:</w:t>
+      <w:proofErr w:type="gramStart"/>
+      <w:r>
+        <w:rPr>
+          <w:bCs/>
+        </w:rPr>
+        <w:t>catalogo</w:t>
+      </w:r>
+      <w:proofErr w:type="gramEnd"/>
+      <w:r>
+        <w:rPr>
+          <w:bCs/>
+        </w:rPr>
+        <w:t>-</w:t>
+      </w:r>
+      <w:proofErr w:type="spellStart"/>
+      <w:r>
+        <w:rPr>
+          <w:bCs/>
+        </w:rPr>
+        <w:t>service</w:t>
+      </w:r>
+      <w:proofErr w:type="spellEnd"/>
+      <w:r>
+        <w:rPr>
+          <w:bCs/>
+        </w:rPr>
+        <w:t>: Contempla os serviços do catálogo de filmes:</w:t>
       </w:r>
     </w:p>
     <w:p>
@@ -912,8 +934,16 @@
         <w:rPr>
           <w:bCs/>
         </w:rPr>
-        <w:t xml:space="preserve"> e utiliza um banco de dados do MYSQL catalogo</w:t>
-      </w:r>
+        <w:t xml:space="preserve"> e utiliza um banco de dados do MYSQL </w:t>
+      </w:r>
+      <w:proofErr w:type="gramStart"/>
+      <w:r>
+        <w:rPr>
+          <w:bCs/>
+        </w:rPr>
+        <w:t>catalogo</w:t>
+      </w:r>
+      <w:proofErr w:type="gramEnd"/>
       <w:r>
         <w:rPr>
           <w:bCs/>
@@ -928,25 +958,69 @@
           <w:bCs/>
         </w:rPr>
       </w:pPr>
-      <w:r>
-        <w:rPr>
-          <w:bCs/>
-        </w:rPr>
-        <w:t>catalogo-hom -&gt; HOMOLOGAÇÃO</w:t>
-      </w:r>
-    </w:p>
-    <w:p>
-      <w:pPr>
-        <w:jc w:val="both"/>
-        <w:rPr>
-          <w:bCs/>
-        </w:rPr>
-      </w:pPr>
-      <w:r>
-        <w:rPr>
-          <w:bCs/>
-        </w:rPr>
-        <w:t>catalogo-dev -&gt; DESENVOLVIMENTO</w:t>
+      <w:proofErr w:type="gramStart"/>
+      <w:r>
+        <w:rPr>
+          <w:bCs/>
+        </w:rPr>
+        <w:t>catalogo</w:t>
+      </w:r>
+      <w:proofErr w:type="gramEnd"/>
+      <w:r>
+        <w:rPr>
+          <w:bCs/>
+        </w:rPr>
+        <w:t>-</w:t>
+      </w:r>
+      <w:proofErr w:type="spellStart"/>
+      <w:r>
+        <w:rPr>
+          <w:bCs/>
+        </w:rPr>
+        <w:t>hom</w:t>
+      </w:r>
+      <w:proofErr w:type="spellEnd"/>
+      <w:r>
+        <w:rPr>
+          <w:bCs/>
+        </w:rPr>
+        <w:t xml:space="preserve"> -&gt; HOMOLOGAÇÃO</w:t>
+      </w:r>
+    </w:p>
+    <w:p>
+      <w:pPr>
+        <w:jc w:val="both"/>
+        <w:rPr>
+          <w:bCs/>
+        </w:rPr>
+      </w:pPr>
+      <w:proofErr w:type="gramStart"/>
+      <w:r>
+        <w:rPr>
+          <w:bCs/>
+        </w:rPr>
+        <w:t>catalogo</w:t>
+      </w:r>
+      <w:proofErr w:type="gramEnd"/>
+      <w:r>
+        <w:rPr>
+          <w:bCs/>
+        </w:rPr>
+        <w:t>-</w:t>
+      </w:r>
+      <w:proofErr w:type="spellStart"/>
+      <w:r>
+        <w:rPr>
+          <w:bCs/>
+        </w:rPr>
+        <w:t>dev</w:t>
+      </w:r>
+      <w:proofErr w:type="spellEnd"/>
+      <w:r>
+        <w:rPr>
+          <w:bCs/>
+        </w:rPr>
+        <w:t xml:space="preserve"> -&gt; DESENVOLVIMENTO</w:t>
       </w:r>
     </w:p>
     <w:p>
@@ -978,12 +1052,20 @@
           <w:bCs/>
         </w:rPr>
       </w:pPr>
+      <w:proofErr w:type="spellStart"/>
       <w:r>
         <w:rPr>
           <w:bCs/>
         </w:rPr>
         <w:lastRenderedPageBreak/>
-        <w:t xml:space="preserve">chamadotecnico-service: Contempla os serviços </w:t>
+        <w:t>chamadotecnico-service</w:t>
+      </w:r>
+      <w:proofErr w:type="spellEnd"/>
+      <w:r>
+        <w:rPr>
+          <w:bCs/>
+        </w:rPr>
+        <w:t xml:space="preserve">: Contempla os serviços </w:t>
       </w:r>
       <w:r>
         <w:rPr>
@@ -1127,21 +1209,49 @@
         <w:rPr>
           <w:bCs/>
         </w:rPr>
-        <w:t>chamado-hom -&gt; HOMOLOGAÇÃO</w:t>
-      </w:r>
-    </w:p>
-    <w:p>
-      <w:pPr>
-        <w:jc w:val="both"/>
-        <w:rPr>
-          <w:bCs/>
-        </w:rPr>
-      </w:pPr>
-      <w:r>
-        <w:rPr>
-          <w:bCs/>
-        </w:rPr>
-        <w:t>chamado-dev -&gt; DESENVOLVIMENTO</w:t>
+        <w:t>chamado-</w:t>
+      </w:r>
+      <w:proofErr w:type="spellStart"/>
+      <w:r>
+        <w:rPr>
+          <w:bCs/>
+        </w:rPr>
+        <w:t>hom</w:t>
+      </w:r>
+      <w:proofErr w:type="spellEnd"/>
+      <w:r>
+        <w:rPr>
+          <w:bCs/>
+        </w:rPr>
+        <w:t xml:space="preserve"> -&gt; HOMOLOGAÇÃO</w:t>
+      </w:r>
+    </w:p>
+    <w:p>
+      <w:pPr>
+        <w:jc w:val="both"/>
+        <w:rPr>
+          <w:bCs/>
+        </w:rPr>
+      </w:pPr>
+      <w:r>
+        <w:rPr>
+          <w:bCs/>
+        </w:rPr>
+        <w:t>chamado-</w:t>
+      </w:r>
+      <w:proofErr w:type="spellStart"/>
+      <w:r>
+        <w:rPr>
+          <w:bCs/>
+        </w:rPr>
+        <w:t>dev</w:t>
+      </w:r>
+      <w:proofErr w:type="spellEnd"/>
+      <w:r>
+        <w:rPr>
+          <w:bCs/>
+        </w:rPr>
+        <w:t xml:space="preserve"> -&gt; DESENVOLVIMENTO</w:t>
       </w:r>
     </w:p>
     <w:p>
@@ -1165,12 +1275,20 @@
           <w:bCs/>
         </w:rPr>
       </w:pPr>
+      <w:proofErr w:type="spellStart"/>
       <w:r>
         <w:rPr>
           <w:bCs/>
         </w:rPr>
         <w:lastRenderedPageBreak/>
-        <w:t>filmeassistido-service: Contempla os serviços do filme assistido:</w:t>
+        <w:t>filmeassistido-service</w:t>
+      </w:r>
+      <w:proofErr w:type="spellEnd"/>
+      <w:r>
+        <w:rPr>
+          <w:bCs/>
+        </w:rPr>
+        <w:t>: Contempla os serviços do filme assistido:</w:t>
       </w:r>
     </w:p>
     <w:p>
@@ -1314,21 +1432,49 @@
         <w:rPr>
           <w:bCs/>
         </w:rPr>
-        <w:t>filme-hom -&gt; HOMOLOGAÇÃO</w:t>
-      </w:r>
-    </w:p>
-    <w:p>
-      <w:pPr>
-        <w:jc w:val="both"/>
-        <w:rPr>
-          <w:bCs/>
-        </w:rPr>
-      </w:pPr>
-      <w:r>
-        <w:rPr>
-          <w:bCs/>
-        </w:rPr>
-        <w:t>filme-dev -&gt; DESENVOLVIMENTO</w:t>
+        <w:t>filme-</w:t>
+      </w:r>
+      <w:proofErr w:type="spellStart"/>
+      <w:r>
+        <w:rPr>
+          <w:bCs/>
+        </w:rPr>
+        <w:t>hom</w:t>
+      </w:r>
+      <w:proofErr w:type="spellEnd"/>
+      <w:r>
+        <w:rPr>
+          <w:bCs/>
+        </w:rPr>
+        <w:t xml:space="preserve"> -&gt; HOMOLOGAÇÃO</w:t>
+      </w:r>
+    </w:p>
+    <w:p>
+      <w:pPr>
+        <w:jc w:val="both"/>
+        <w:rPr>
+          <w:bCs/>
+        </w:rPr>
+      </w:pPr>
+      <w:r>
+        <w:rPr>
+          <w:bCs/>
+        </w:rPr>
+        <w:t>filme-</w:t>
+      </w:r>
+      <w:proofErr w:type="spellStart"/>
+      <w:r>
+        <w:rPr>
+          <w:bCs/>
+        </w:rPr>
+        <w:t>dev</w:t>
+      </w:r>
+      <w:proofErr w:type="spellEnd"/>
+      <w:r>
+        <w:rPr>
+          <w:bCs/>
+        </w:rPr>
+        <w:t xml:space="preserve"> -&gt; DESENVOLVIMENTO</w:t>
       </w:r>
     </w:p>
     <w:p>
@@ -1360,12 +1506,20 @@
           <w:bCs/>
         </w:rPr>
       </w:pPr>
+      <w:proofErr w:type="spellStart"/>
       <w:r>
         <w:rPr>
           <w:bCs/>
         </w:rPr>
         <w:lastRenderedPageBreak/>
-        <w:t>eurekaserver:</w:t>
+        <w:t>eurekaserver</w:t>
+      </w:r>
+      <w:proofErr w:type="spellEnd"/>
+      <w:r>
+        <w:rPr>
+          <w:bCs/>
+        </w:rPr>
+        <w:t>:</w:t>
       </w:r>
       <w:r>
         <w:rPr>
@@ -1462,11 +1616,19 @@
           <w:bCs/>
         </w:rPr>
       </w:pPr>
-      <w:r>
-        <w:rPr>
-          <w:bCs/>
-        </w:rPr>
-        <w:t>ConfigServer:</w:t>
+      <w:proofErr w:type="spellStart"/>
+      <w:r>
+        <w:rPr>
+          <w:bCs/>
+        </w:rPr>
+        <w:t>ConfigServer</w:t>
+      </w:r>
+      <w:proofErr w:type="spellEnd"/>
+      <w:r>
+        <w:rPr>
+          <w:bCs/>
+        </w:rPr>
+        <w:t>:</w:t>
       </w:r>
       <w:r>
         <w:rPr>
@@ -1734,8 +1896,16 @@
         <w:rPr>
           <w:bCs/>
         </w:rPr>
-        <w:t>Service-discovery</w:t>
-      </w:r>
+        <w:t>Service-</w:t>
+      </w:r>
+      <w:proofErr w:type="spellStart"/>
+      <w:r>
+        <w:rPr>
+          <w:bCs/>
+        </w:rPr>
+        <w:t>discovery</w:t>
+      </w:r>
+      <w:proofErr w:type="spellEnd"/>
     </w:p>
     <w:p>
       <w:pPr>
@@ -1774,8 +1944,6 @@
         </w:rPr>
         <w:t>Swagger</w:t>
       </w:r>
-      <w:bookmarkStart w:id="0" w:name="_GoBack"/>
-      <w:bookmarkEnd w:id="0"/>
     </w:p>
     <w:p>
       <w:pPr>
@@ -1816,14 +1984,8 @@
       <w:pPr>
         <w:jc w:val="both"/>
       </w:pPr>
-    </w:p>
-    <w:p>
-      <w:pPr>
-        <w:jc w:val="both"/>
-        <w:rPr>
-          <w:bCs/>
-        </w:rPr>
-      </w:pPr>
+      <w:bookmarkStart w:id="0" w:name="_GoBack"/>
+      <w:bookmarkEnd w:id="0"/>
     </w:p>
     <w:sectPr>
       <w:pgSz w:w="11906" w:h="16838" w:code="9"/>

</xml_diff>